<commit_message>
done weer 2 ver 1.0
</commit_message>
<xml_diff>
--- a/Course2/Конспекты/week1.docx
+++ b/Course2/Конспекты/week1.docx
@@ -246,6 +246,7 @@
         <w:pageBreakBefore w:val="0"/>
         <w:widowControl/>
         <w:numPr>
+          <w:ilvl w:val="0"/>
           <w:numId w:val="0"/>
         </w:numPr>
         <w:kinsoku/>
@@ -1110,6 +1111,12 @@
           <w:lang w:val="ru-RU"/>
         </w:rPr>
         <w:tab/>
+      </w:r>
+      <w:r>
+        <w:rPr>
+          <w:rFonts w:hint="default"/>
+          <w:lang w:val="ru-RU"/>
+        </w:rPr>
         <w:t>быть пустым. Определяет заголовок документа.</w:t>
       </w:r>
     </w:p>
@@ -3609,6 +3616,7 @@
     <w:p>
       <w:pPr>
         <w:numPr>
+          <w:ilvl w:val="0"/>
           <w:numId w:val="0"/>
         </w:numPr>
         <w:ind w:leftChars="0"/>
@@ -3764,6 +3772,55 @@
           <w:lang w:val="ru-RU"/>
         </w:rPr>
         <w:t>Не создают переносов строки до и после себя</w:t>
+      </w:r>
+    </w:p>
+    <w:p>
+      <w:pPr>
+        <w:rPr>
+          <w:rFonts w:hint="default"/>
+          <w:b/>
+          <w:bCs/>
+          <w:lang w:val="ru"/>
+        </w:rPr>
+      </w:pPr>
+    </w:p>
+    <w:p>
+      <w:pPr>
+        <w:rPr>
+          <w:rFonts w:hint="default"/>
+          <w:b w:val="0"/>
+          <w:bCs w:val="0"/>
+          <w:lang w:val="ru"/>
+        </w:rPr>
+      </w:pPr>
+      <w:r>
+        <w:rPr>
+          <w:rFonts w:hint="default"/>
+          <w:b/>
+          <w:bCs/>
+          <w:lang w:val="ru"/>
+        </w:rPr>
+        <w:t xml:space="preserve">Abbr </w:t>
+      </w:r>
+      <w:r>
+        <w:rPr>
+          <w:rFonts w:hint="default"/>
+          <w:b w:val="0"/>
+          <w:bCs w:val="0"/>
+          <w:lang w:val="ru"/>
+        </w:rPr>
+        <w:t>- Применяется для форматирования аббревиатур. Браузером обычно подчеркивается пунктирной линией. Расшифровка сокращен</w:t>
+      </w:r>
+      <w:bookmarkStart w:id="0" w:name="_GoBack"/>
+      <w:bookmarkEnd w:id="0"/>
+      <w:r>
+        <w:rPr>
+          <w:rFonts w:hint="default"/>
+          <w:b w:val="0"/>
+          <w:bCs w:val="0"/>
+          <w:lang w:val="ru"/>
+        </w:rPr>
+        <w:t>ия осуществляется с помощью атрибута title, она появляется при наведении курсора мыши на текст.</w:t>
       </w:r>
     </w:p>
     <w:p>
@@ -4325,8 +4382,6 @@
         </w:rPr>
         <w:t xml:space="preserve"> -  по аналогии с див, является универсальным текстовым элементом, используется для применения стилей для какого-то участка текста. Не несет смысловой нагрузки.</w:t>
       </w:r>
-      <w:bookmarkStart w:id="0" w:name="_GoBack"/>
-      <w:bookmarkEnd w:id="0"/>
     </w:p>
     <w:p>
       <w:pPr>
@@ -4395,6 +4450,206 @@
         </w:rPr>
         <w:t xml:space="preserve"> - теги для форматирования текста.</w:t>
       </w:r>
+    </w:p>
+    <w:p>
+      <w:pPr>
+        <w:pStyle w:val="4"/>
+        <w:bidi w:val="0"/>
+        <w:rPr>
+          <w:rFonts w:hint="default"/>
+          <w:lang w:val="ru-RU"/>
+        </w:rPr>
+      </w:pPr>
+      <w:r>
+        <w:rPr>
+          <w:rFonts w:hint="default"/>
+          <w:lang w:val="ru-RU"/>
+        </w:rPr>
+        <w:t>Список определений</w:t>
+      </w:r>
+    </w:p>
+    <w:p>
+      <w:pPr>
+        <w:rPr>
+          <w:rFonts w:hint="default"/>
+          <w:lang w:val="ru-RU"/>
+        </w:rPr>
+      </w:pPr>
+      <w:r>
+        <w:rPr>
+          <w:rFonts w:hint="default"/>
+          <w:lang w:val="ru-RU"/>
+        </w:rPr>
+        <w:t xml:space="preserve">Список определений состоит из двух элементов — термина и его определения. Сам список задается с помощью контейнера </w:t>
+      </w:r>
+      <w:r>
+        <w:rPr>
+          <w:rFonts w:hint="default"/>
+          <w:b/>
+          <w:bCs/>
+          <w:lang w:val="ru-RU"/>
+        </w:rPr>
+        <w:t>&lt;dl&gt;</w:t>
+      </w:r>
+      <w:r>
+        <w:rPr>
+          <w:rFonts w:hint="default"/>
+          <w:lang w:val="ru-RU"/>
+        </w:rPr>
+        <w:t xml:space="preserve">, термин — тегом </w:t>
+      </w:r>
+      <w:r>
+        <w:rPr>
+          <w:rFonts w:hint="default"/>
+          <w:b/>
+          <w:bCs/>
+          <w:lang w:val="ru-RU"/>
+        </w:rPr>
+        <w:t>&lt;dt&gt;</w:t>
+      </w:r>
+      <w:r>
+        <w:rPr>
+          <w:rFonts w:hint="default"/>
+          <w:lang w:val="ru-RU"/>
+        </w:rPr>
+        <w:t xml:space="preserve">, а его определение — с помощью тега </w:t>
+      </w:r>
+      <w:r>
+        <w:rPr>
+          <w:rFonts w:hint="default"/>
+          <w:b/>
+          <w:bCs/>
+          <w:lang w:val="ru-RU"/>
+        </w:rPr>
+        <w:t>&lt;dd&gt;</w:t>
+      </w:r>
+      <w:r>
+        <w:rPr>
+          <w:rFonts w:hint="default"/>
+          <w:lang w:val="ru-RU"/>
+        </w:rPr>
+        <w:t>.</w:t>
+      </w:r>
+    </w:p>
+    <w:p>
+      <w:pPr>
+        <w:rPr>
+          <w:rFonts w:hint="default"/>
+          <w:lang w:val="ru-RU"/>
+        </w:rPr>
+      </w:pPr>
+      <w:r>
+        <w:drawing>
+          <wp:inline distT="0" distB="0" distL="114300" distR="114300">
+            <wp:extent cx="3114675" cy="1095375"/>
+            <wp:effectExtent l="0" t="0" r="9525" b="9525"/>
+            <wp:docPr id="1" name="Picture 1"/>
+            <wp:cNvGraphicFramePr>
+              <a:graphicFrameLocks xmlns:a="http://schemas.openxmlformats.org/drawingml/2006/main" noChangeAspect="1"/>
+            </wp:cNvGraphicFramePr>
+            <a:graphic xmlns:a="http://schemas.openxmlformats.org/drawingml/2006/main">
+              <a:graphicData uri="http://schemas.openxmlformats.org/drawingml/2006/picture">
+                <pic:pic xmlns:pic="http://schemas.openxmlformats.org/drawingml/2006/picture">
+                  <pic:nvPicPr>
+                    <pic:cNvPr id="1" name="Picture 1"/>
+                    <pic:cNvPicPr>
+                      <a:picLocks noChangeAspect="1"/>
+                    </pic:cNvPicPr>
+                  </pic:nvPicPr>
+                  <pic:blipFill>
+                    <a:blip r:embed="rId5"/>
+                    <a:stretch>
+                      <a:fillRect/>
+                    </a:stretch>
+                  </pic:blipFill>
+                  <pic:spPr>
+                    <a:xfrm>
+                      <a:off x="0" y="0"/>
+                      <a:ext cx="3114675" cy="1095375"/>
+                    </a:xfrm>
+                    <a:prstGeom prst="rect">
+                      <a:avLst/>
+                    </a:prstGeom>
+                    <a:noFill/>
+                    <a:ln>
+                      <a:noFill/>
+                    </a:ln>
+                  </pic:spPr>
+                </pic:pic>
+              </a:graphicData>
+            </a:graphic>
+          </wp:inline>
+        </w:drawing>
+      </w:r>
+    </w:p>
+    <w:p>
+      <w:pPr>
+        <w:pStyle w:val="4"/>
+        <w:bidi w:val="0"/>
+        <w:rPr>
+          <w:rFonts w:hint="default"/>
+          <w:lang w:val="ru-RU"/>
+        </w:rPr>
+      </w:pPr>
+      <w:r>
+        <w:rPr>
+          <w:rFonts w:hint="default"/>
+          <w:lang w:val="ru-RU"/>
+        </w:rPr>
+        <w:t>Ссылки</w:t>
+      </w:r>
+    </w:p>
+    <w:p>
+      <w:pPr>
+        <w:rPr>
+          <w:rFonts w:hint="default"/>
+          <w:lang w:val="ru-RU"/>
+        </w:rPr>
+      </w:pPr>
+      <w:r>
+        <w:rPr>
+          <w:rFonts w:hint="default"/>
+          <w:lang w:val="ru-RU"/>
+        </w:rPr>
+        <w:fldChar w:fldCharType="begin"/>
+      </w:r>
+      <w:r>
+        <w:rPr>
+          <w:rFonts w:hint="default"/>
+          <w:lang w:val="ru-RU"/>
+        </w:rPr>
+        <w:instrText xml:space="preserve"> HYPERLINK "http://htmlbook.ru/samhtml/spiski/spisok-opredeleniy" </w:instrText>
+      </w:r>
+      <w:r>
+        <w:rPr>
+          <w:rFonts w:hint="default"/>
+          <w:lang w:val="ru-RU"/>
+        </w:rPr>
+        <w:fldChar w:fldCharType="separate"/>
+      </w:r>
+      <w:r>
+        <w:rPr>
+          <w:rStyle w:val="8"/>
+          <w:rFonts w:hint="default"/>
+          <w:lang w:val="ru-RU"/>
+        </w:rPr>
+        <w:t>http://htmlbook.ru/samhtml/spiski/spisok-opredeleniy</w:t>
+      </w:r>
+      <w:r>
+        <w:rPr>
+          <w:rFonts w:hint="default"/>
+          <w:lang w:val="ru-RU"/>
+        </w:rPr>
+        <w:fldChar w:fldCharType="end"/>
+      </w:r>
+    </w:p>
+    <w:p>
+      <w:pPr>
+        <w:rPr>
+          <w:rFonts w:hint="default"/>
+          <w:lang w:val="ru-RU"/>
+        </w:rPr>
+      </w:pPr>
     </w:p>
     <w:sectPr>
       <w:pgSz w:w="11906" w:h="16838"/>
@@ -4454,7 +4709,7 @@
   <w:docDefaults>
     <w:rPrDefault>
       <w:rPr>
-        <w:rFonts w:asciiTheme="minorHAnsi" w:hAnsiTheme="minorHAnsi" w:eastAsiaTheme="minorEastAsia" w:cstheme="minorBidi"/>
+        <w:rFonts w:ascii="Times New Roman" w:hAnsi="Times New Roman" w:eastAsia="SimSun" w:cs="Times New Roman"/>
       </w:rPr>
     </w:rPrDefault>
   </w:docDefaults>
@@ -4524,7 +4779,7 @@
     <w:lsdException w:qFormat="1" w:unhideWhenUsed="0" w:uiPriority="0" w:semiHidden="0" w:name="Title"/>
     <w:lsdException w:unhideWhenUsed="0" w:uiPriority="0" w:semiHidden="0" w:name="Closing"/>
     <w:lsdException w:unhideWhenUsed="0" w:uiPriority="0" w:semiHidden="0" w:name="Signature"/>
-    <w:lsdException w:unhideWhenUsed="0" w:uiPriority="0" w:name="Default Paragraph Font"/>
+    <w:lsdException w:qFormat="1" w:unhideWhenUsed="0" w:uiPriority="0" w:name="Default Paragraph Font"/>
     <w:lsdException w:unhideWhenUsed="0" w:uiPriority="0" w:semiHidden="0" w:name="Body Text"/>
     <w:lsdException w:unhideWhenUsed="0" w:uiPriority="0" w:semiHidden="0" w:name="Body Text Indent"/>
     <w:lsdException w:unhideWhenUsed="0" w:uiPriority="0" w:semiHidden="0" w:name="List Continue"/>
@@ -4544,7 +4799,7 @@
     <w:lsdException w:unhideWhenUsed="0" w:uiPriority="0" w:semiHidden="0" w:name="Body Text Indent 2"/>
     <w:lsdException w:unhideWhenUsed="0" w:uiPriority="0" w:semiHidden="0" w:name="Body Text Indent 3"/>
     <w:lsdException w:unhideWhenUsed="0" w:uiPriority="0" w:semiHidden="0" w:name="Block Text"/>
-    <w:lsdException w:unhideWhenUsed="0" w:uiPriority="0" w:semiHidden="0" w:name="Hyperlink"/>
+    <w:lsdException w:qFormat="1" w:unhideWhenUsed="0" w:uiPriority="0" w:semiHidden="0" w:name="Hyperlink"/>
     <w:lsdException w:unhideWhenUsed="0" w:uiPriority="0" w:semiHidden="0" w:name="FollowedHyperlink"/>
     <w:lsdException w:qFormat="1" w:unhideWhenUsed="0" w:uiPriority="0" w:semiHidden="0" w:name="Strong"/>
     <w:lsdException w:qFormat="1" w:unhideWhenUsed="0" w:uiPriority="0" w:semiHidden="0" w:name="Emphasis"/>
@@ -4562,7 +4817,7 @@
     <w:lsdException w:unhideWhenUsed="0" w:uiPriority="0" w:semiHidden="0" w:name="HTML Sample"/>
     <w:lsdException w:unhideWhenUsed="0" w:uiPriority="0" w:semiHidden="0" w:name="HTML Typewriter"/>
     <w:lsdException w:unhideWhenUsed="0" w:uiPriority="0" w:semiHidden="0" w:name="HTML Variable"/>
-    <w:lsdException w:unhideWhenUsed="0" w:uiPriority="0" w:name="Normal Table"/>
+    <w:lsdException w:qFormat="1" w:unhideWhenUsed="0" w:uiPriority="0" w:name="Normal Table"/>
     <w:lsdException w:unhideWhenUsed="0" w:uiPriority="0" w:semiHidden="0" w:name="annotation subject"/>
     <w:lsdException w:unhideWhenUsed="0" w:uiPriority="0" w:semiHidden="0" w:name="Table Simple 1"/>
     <w:lsdException w:unhideWhenUsed="0" w:uiPriority="0" w:semiHidden="0" w:name="Table Simple 2"/>
@@ -4801,11 +5056,13 @@
   <w:style w:type="character" w:default="1" w:styleId="6">
     <w:name w:val="Default Paragraph Font"/>
     <w:semiHidden/>
+    <w:qFormat/>
     <w:uiPriority w:val="0"/>
   </w:style>
   <w:style w:type="table" w:default="1" w:styleId="7">
     <w:name w:val="Normal Table"/>
     <w:semiHidden/>
+    <w:qFormat/>
     <w:uiPriority w:val="0"/>
     <w:tblPr>
       <w:tblCellMar>
@@ -4819,6 +5076,7 @@
   <w:style w:type="character" w:styleId="8">
     <w:name w:val="Hyperlink"/>
     <w:basedOn w:val="6"/>
+    <w:qFormat/>
     <w:uiPriority w:val="0"/>
     <w:rPr>
       <w:color w:val="0000FF"/>

</xml_diff>